<commit_message>
Updated documents and fixed images
</commit_message>
<xml_diff>
--- a/3x3x3/ell.docx
+++ b/3x3x3/ell.docx
@@ -107,7 +107,7 @@
                 <w:szCs w:val="20"/>
               </w:rPr>
               <w:drawing>
-                <wp:inline distT="0" distB="0" distL="0" distR="0" wp14:anchorId="79E67909" wp14:editId="19BE46D5">
+                <wp:inline distT="0" distB="0" distL="0" distR="0" wp14:anchorId="0127F507" wp14:editId="74EFC297">
                   <wp:extent cx="949960" cy="949960"/>
                   <wp:effectExtent l="0" t="0" r="2540" b="2540"/>
                   <wp:docPr id="68" name="Picture 68" descr="C:\Users\Valued Customer\Dropbox\Photos\Images for Site Download\3x3x3\ELL\full case\web size\1.png"/>
@@ -227,7 +227,7 @@
                 <w:szCs w:val="20"/>
               </w:rPr>
               <w:drawing>
-                <wp:inline distT="0" distB="0" distL="0" distR="0" wp14:anchorId="33B016E5" wp14:editId="056B2DE8">
+                <wp:inline distT="0" distB="0" distL="0" distR="0" wp14:anchorId="2D090BC6" wp14:editId="4F15861E">
                   <wp:extent cx="949960" cy="949960"/>
                   <wp:effectExtent l="0" t="0" r="2540" b="2540"/>
                   <wp:docPr id="69" name="Picture 69" descr="C:\Users\Valued Customer\Dropbox\Photos\Images for Site Download\3x3x3\ELL\full case\web size\2.png"/>
@@ -347,7 +347,7 @@
                 <w:szCs w:val="20"/>
               </w:rPr>
               <w:drawing>
-                <wp:inline distT="0" distB="0" distL="0" distR="0" wp14:anchorId="7BCCC12B" wp14:editId="791B8F0C">
+                <wp:inline distT="0" distB="0" distL="0" distR="0" wp14:anchorId="07C708EA" wp14:editId="79ADAE94">
                   <wp:extent cx="949960" cy="949960"/>
                   <wp:effectExtent l="0" t="0" r="2540" b="2540"/>
                   <wp:docPr id="70" name="Picture 70" descr="C:\Users\Valued Customer\Dropbox\Photos\Images for Site Download\3x3x3\ELL\full case\web size\3.png"/>
@@ -467,7 +467,7 @@
                 <w:szCs w:val="20"/>
               </w:rPr>
               <w:drawing>
-                <wp:inline distT="0" distB="0" distL="0" distR="0" wp14:anchorId="314BA616" wp14:editId="3E2F7508">
+                <wp:inline distT="0" distB="0" distL="0" distR="0" wp14:anchorId="170F5F1A" wp14:editId="43C01B52">
                   <wp:extent cx="949960" cy="949960"/>
                   <wp:effectExtent l="0" t="0" r="2540" b="2540"/>
                   <wp:docPr id="71" name="Picture 71" descr="C:\Users\Valued Customer\Dropbox\Photos\Images for Site Download\3x3x3\ELL\full case\web size\4.png"/>
@@ -607,10 +607,10 @@
                 <w:szCs w:val="20"/>
               </w:rPr>
               <w:drawing>
-                <wp:inline distT="0" distB="0" distL="0" distR="0" wp14:anchorId="3DA981FB" wp14:editId="2AEC5E5D">
+                <wp:inline distT="0" distB="0" distL="0" distR="0" wp14:anchorId="4A67F74D" wp14:editId="118717D9">
                   <wp:extent cx="949960" cy="949960"/>
                   <wp:effectExtent l="0" t="0" r="2540" b="2540"/>
-                  <wp:docPr id="72" name="Picture 72" descr="C:\Users\Valued Customer\Dropbox\Photos\Images for Site Download\3x3x3\ELL\full case\web size\5.png"/>
+                  <wp:docPr id="83" name="Picture 83" descr="C:\Users\Valued Customer\Dropbox\Photos\Images for Site Download\3x3x3\ELL\full case\web size\16.png"/>
                   <wp:cNvGraphicFramePr>
                     <a:graphicFrameLocks xmlns:a="http://schemas.openxmlformats.org/drawingml/2006/main" noChangeAspect="1"/>
                   </wp:cNvGraphicFramePr>
@@ -618,7 +618,7 @@
                     <a:graphicData uri="http://schemas.openxmlformats.org/drawingml/2006/picture">
                       <pic:pic xmlns:pic="http://schemas.openxmlformats.org/drawingml/2006/picture">
                         <pic:nvPicPr>
-                          <pic:cNvPr id="0" name="Picture 50" descr="C:\Users\Valued Customer\Dropbox\Photos\Images for Site Download\3x3x3\ELL\full case\web size\5.png"/>
+                          <pic:cNvPr id="0" name="Picture 61" descr="C:\Users\Valued Customer\Dropbox\Photos\Images for Site Download\3x3x3\ELL\full case\web size\16.png"/>
                           <pic:cNvPicPr>
                             <a:picLocks noChangeAspect="1" noChangeArrowheads="1"/>
                           </pic:cNvPicPr>
@@ -686,16 +686,46 @@
                 <w:sz w:val="19"/>
                 <w:szCs w:val="19"/>
               </w:rPr>
-              <w:t>M' U M U2 M' U M</w:t>
-            </w:r>
-          </w:p>
-          <w:p>
-            <w:pPr>
-              <w:jc w:val="center"/>
-              <w:rPr>
-                <w:rStyle w:val="Hyperlink"/>
-                <w:rFonts w:ascii="Verdana" w:hAnsi="Verdana" w:cs="Helvetica"/>
-                <w:b/>
+              <w:t xml:space="preserve">y M2 U M U2 M' U </w:t>
+            </w:r>
+            <w:r>
+              <w:rPr>
+                <w:rFonts w:ascii="Verdana" w:eastAsia="Times New Roman" w:hAnsi="Verdana" w:cs="Helvetica"/>
+                <w:color w:val="222222"/>
+                <w:sz w:val="19"/>
+                <w:szCs w:val="19"/>
+              </w:rPr>
+              <w:t>M</w:t>
+            </w:r>
+          </w:p>
+          <w:p>
+            <w:pPr>
+              <w:shd w:val="clear" w:color="auto" w:fill="FFFFFF"/>
+              <w:jc w:val="center"/>
+              <w:rPr>
+                <w:rFonts w:ascii="Verdana" w:eastAsia="Times New Roman" w:hAnsi="Verdana" w:cs="Helvetica"/>
+                <w:color w:val="222222"/>
+                <w:sz w:val="19"/>
+                <w:szCs w:val="19"/>
+              </w:rPr>
+            </w:pPr>
+            <w:r>
+              <w:rPr>
+                <w:rFonts w:ascii="Verdana" w:eastAsia="Times New Roman" w:hAnsi="Verdana" w:cs="Helvetica"/>
+                <w:color w:val="222222"/>
+                <w:sz w:val="19"/>
+                <w:szCs w:val="19"/>
+              </w:rPr>
+              <w:t>M' U M' U2 M U M'</w:t>
+            </w:r>
+          </w:p>
+          <w:p>
+            <w:pPr>
+              <w:shd w:val="clear" w:color="auto" w:fill="FFFFFF"/>
+              <w:jc w:val="center"/>
+              <w:rPr>
+                <w:rFonts w:ascii="Verdana" w:hAnsi="Verdana" w:cs="Helvetica"/>
+                <w:noProof/>
                 <w:color w:val="000000" w:themeColor="text1"/>
                 <w:sz w:val="20"/>
                 <w:szCs w:val="20"/>
@@ -727,10 +757,10 @@
                 <w:szCs w:val="20"/>
               </w:rPr>
               <w:drawing>
-                <wp:inline distT="0" distB="0" distL="0" distR="0" wp14:anchorId="48ECEA01" wp14:editId="43DA087F">
+                <wp:inline distT="0" distB="0" distL="0" distR="0" wp14:anchorId="06AA8F44" wp14:editId="5846D65A">
                   <wp:extent cx="949960" cy="949960"/>
                   <wp:effectExtent l="0" t="0" r="2540" b="2540"/>
-                  <wp:docPr id="73" name="Picture 73" descr="C:\Users\Valued Customer\Dropbox\Photos\Images for Site Download\3x3x3\ELL\full case\web size\6.png"/>
+                  <wp:docPr id="75" name="Picture 75" descr="C:\Users\Valued Customer\Dropbox\Photos\Images for Site Download\3x3x3\ELL\full case\web size\8.png"/>
                   <wp:cNvGraphicFramePr>
                     <a:graphicFrameLocks xmlns:a="http://schemas.openxmlformats.org/drawingml/2006/main" noChangeAspect="1"/>
                   </wp:cNvGraphicFramePr>
@@ -738,7 +768,7 @@
                     <a:graphicData uri="http://schemas.openxmlformats.org/drawingml/2006/picture">
                       <pic:pic xmlns:pic="http://schemas.openxmlformats.org/drawingml/2006/picture">
                         <pic:nvPicPr>
-                          <pic:cNvPr id="0" name="Picture 51" descr="C:\Users\Valued Customer\Dropbox\Photos\Images for Site Download\3x3x3\ELL\full case\web size\6.png"/>
+                          <pic:cNvPr id="0" name="Picture 53" descr="C:\Users\Valued Customer\Dropbox\Photos\Images for Site Download\3x3x3\ELL\full case\web size\8.png"/>
                           <pic:cNvPicPr>
                             <a:picLocks noChangeAspect="1" noChangeArrowheads="1"/>
                           </pic:cNvPicPr>
@@ -806,16 +836,16 @@
                 <w:sz w:val="19"/>
                 <w:szCs w:val="19"/>
               </w:rPr>
-              <w:t>y' M' U' M U2 M' U' M</w:t>
-            </w:r>
-          </w:p>
-          <w:p>
-            <w:pPr>
-              <w:jc w:val="center"/>
-              <w:rPr>
-                <w:rStyle w:val="Hyperlink"/>
-                <w:rFonts w:ascii="Verdana" w:hAnsi="Verdana" w:cs="Helvetica"/>
-                <w:b/>
+              <w:t>y' r' U' R U M' U' R' U R</w:t>
+            </w:r>
+          </w:p>
+          <w:p>
+            <w:pPr>
+              <w:shd w:val="clear" w:color="auto" w:fill="FFFFFF"/>
+              <w:jc w:val="center"/>
+              <w:rPr>
+                <w:rFonts w:ascii="Verdana" w:hAnsi="Verdana" w:cs="Helvetica"/>
+                <w:noProof/>
                 <w:color w:val="000000" w:themeColor="text1"/>
                 <w:sz w:val="20"/>
                 <w:szCs w:val="20"/>
@@ -847,10 +877,10 @@
                 <w:szCs w:val="20"/>
               </w:rPr>
               <w:drawing>
-                <wp:inline distT="0" distB="0" distL="0" distR="0" wp14:anchorId="1E84CBB4" wp14:editId="67876A84">
+                <wp:inline distT="0" distB="0" distL="0" distR="0" wp14:anchorId="309A32CE" wp14:editId="269BE932">
                   <wp:extent cx="949960" cy="949960"/>
                   <wp:effectExtent l="0" t="0" r="2540" b="2540"/>
-                  <wp:docPr id="74" name="Picture 74" descr="C:\Users\Valued Customer\Dropbox\Photos\Images for Site Download\3x3x3\ELL\full case\web size\7.png"/>
+                  <wp:docPr id="3" name="Picture 3" descr="C:\Users\Valued Customer\Dropbox\Photos\Images for Site Download\3x3x3\ELL\full case\web size\6.png"/>
                   <wp:cNvGraphicFramePr>
                     <a:graphicFrameLocks xmlns:a="http://schemas.openxmlformats.org/drawingml/2006/main" noChangeAspect="1"/>
                   </wp:cNvGraphicFramePr>
@@ -858,7 +888,7 @@
                     <a:graphicData uri="http://schemas.openxmlformats.org/drawingml/2006/picture">
                       <pic:pic xmlns:pic="http://schemas.openxmlformats.org/drawingml/2006/picture">
                         <pic:nvPicPr>
-                          <pic:cNvPr id="0" name="Picture 52" descr="C:\Users\Valued Customer\Dropbox\Photos\Images for Site Download\3x3x3\ELL\full case\web size\7.png"/>
+                          <pic:cNvPr id="0" name="Picture 51" descr="C:\Users\Valued Customer\Dropbox\Photos\Images for Site Download\3x3x3\ELL\full case\web size\6.png"/>
                           <pic:cNvPicPr>
                             <a:picLocks noChangeAspect="1" noChangeArrowheads="1"/>
                           </pic:cNvPicPr>
@@ -926,16 +956,16 @@
                 <w:sz w:val="19"/>
                 <w:szCs w:val="19"/>
               </w:rPr>
-              <w:t>y2 r U R' U' M U R U' R'</w:t>
-            </w:r>
-          </w:p>
-          <w:p>
-            <w:pPr>
-              <w:jc w:val="center"/>
-              <w:rPr>
-                <w:rStyle w:val="Hyperlink"/>
-                <w:rFonts w:ascii="Verdana" w:hAnsi="Verdana" w:cs="Helvetica"/>
-                <w:b/>
+              <w:t>y' M' U' M U2 M' U' M</w:t>
+            </w:r>
+          </w:p>
+          <w:p>
+            <w:pPr>
+              <w:shd w:val="clear" w:color="auto" w:fill="FFFFFF"/>
+              <w:jc w:val="center"/>
+              <w:rPr>
+                <w:rFonts w:ascii="Verdana" w:hAnsi="Verdana" w:cs="Helvetica"/>
+                <w:noProof/>
                 <w:color w:val="000000" w:themeColor="text1"/>
                 <w:sz w:val="20"/>
                 <w:szCs w:val="20"/>
@@ -967,10 +997,10 @@
                 <w:szCs w:val="20"/>
               </w:rPr>
               <w:drawing>
-                <wp:inline distT="0" distB="0" distL="0" distR="0" wp14:anchorId="510E37A6" wp14:editId="2979B226">
+                <wp:inline distT="0" distB="0" distL="0" distR="0" wp14:anchorId="464DED45" wp14:editId="36943C32">
                   <wp:extent cx="949960" cy="949960"/>
                   <wp:effectExtent l="0" t="0" r="2540" b="2540"/>
-                  <wp:docPr id="75" name="Picture 75" descr="C:\Users\Valued Customer\Dropbox\Photos\Images for Site Download\3x3x3\ELL\full case\web size\8.png"/>
+                  <wp:docPr id="78" name="Picture 78" descr="C:\Users\Valued Customer\Dropbox\Photos\Images for Site Download\3x3x3\ELL\full case\web size\11.png"/>
                   <wp:cNvGraphicFramePr>
                     <a:graphicFrameLocks xmlns:a="http://schemas.openxmlformats.org/drawingml/2006/main" noChangeAspect="1"/>
                   </wp:cNvGraphicFramePr>
@@ -978,7 +1008,7 @@
                     <a:graphicData uri="http://schemas.openxmlformats.org/drawingml/2006/picture">
                       <pic:pic xmlns:pic="http://schemas.openxmlformats.org/drawingml/2006/picture">
                         <pic:nvPicPr>
-                          <pic:cNvPr id="0" name="Picture 53" descr="C:\Users\Valued Customer\Dropbox\Photos\Images for Site Download\3x3x3\ELL\full case\web size\8.png"/>
+                          <pic:cNvPr id="0" name="Picture 56" descr="C:\Users\Valued Customer\Dropbox\Photos\Images for Site Download\3x3x3\ELL\full case\web size\11.png"/>
                           <pic:cNvPicPr>
                             <a:picLocks noChangeAspect="1" noChangeArrowheads="1"/>
                           </pic:cNvPicPr>
@@ -1046,16 +1076,37 @@
                 <w:sz w:val="19"/>
                 <w:szCs w:val="19"/>
               </w:rPr>
-              <w:t>y' r' U' R U M' U' R' U R</w:t>
-            </w:r>
-          </w:p>
-          <w:p>
-            <w:pPr>
-              <w:jc w:val="center"/>
-              <w:rPr>
-                <w:rStyle w:val="Hyperlink"/>
-                <w:rFonts w:ascii="Verdana" w:hAnsi="Verdana" w:cs="Helvetica"/>
-                <w:b/>
+              <w:t xml:space="preserve">M U M' U' M' U' </w:t>
+            </w:r>
+          </w:p>
+          <w:p>
+            <w:pPr>
+              <w:shd w:val="clear" w:color="auto" w:fill="FFFFFF"/>
+              <w:jc w:val="center"/>
+              <w:rPr>
+                <w:rFonts w:ascii="Verdana" w:eastAsia="Times New Roman" w:hAnsi="Verdana" w:cs="Helvetica"/>
+                <w:color w:val="222222"/>
+                <w:sz w:val="19"/>
+                <w:szCs w:val="19"/>
+              </w:rPr>
+            </w:pPr>
+            <w:r>
+              <w:rPr>
+                <w:rFonts w:ascii="Verdana" w:eastAsia="Times New Roman" w:hAnsi="Verdana" w:cs="Helvetica"/>
+                <w:color w:val="222222"/>
+                <w:sz w:val="19"/>
+                <w:szCs w:val="19"/>
+              </w:rPr>
+              <w:t>M' U M' U M U' M2</w:t>
+            </w:r>
+          </w:p>
+          <w:p>
+            <w:pPr>
+              <w:shd w:val="clear" w:color="auto" w:fill="FFFFFF"/>
+              <w:jc w:val="center"/>
+              <w:rPr>
+                <w:rFonts w:ascii="Verdana" w:hAnsi="Verdana" w:cs="Helvetica"/>
+                <w:noProof/>
                 <w:color w:val="000000" w:themeColor="text1"/>
                 <w:sz w:val="20"/>
                 <w:szCs w:val="20"/>
@@ -1087,7 +1138,7 @@
                 <w:szCs w:val="20"/>
               </w:rPr>
               <w:drawing>
-                <wp:inline distT="0" distB="0" distL="0" distR="0" wp14:anchorId="3CB42349" wp14:editId="65BA8C4C">
+                <wp:inline distT="0" distB="0" distL="0" distR="0" wp14:anchorId="6FD6129E" wp14:editId="02952A0B">
                   <wp:extent cx="949960" cy="949960"/>
                   <wp:effectExtent l="0" t="0" r="2540" b="2540"/>
                   <wp:docPr id="76" name="Picture 76" descr="C:\Users\Valued Customer\Dropbox\Photos\Images for Site Download\3x3x3\ELL\full case\web size\9.png"/>
@@ -1209,10 +1260,10 @@
                 <w:szCs w:val="20"/>
               </w:rPr>
               <w:drawing>
-                <wp:inline distT="0" distB="0" distL="0" distR="0" wp14:anchorId="40A52536" wp14:editId="1A916E26">
+                <wp:inline distT="0" distB="0" distL="0" distR="0" wp14:anchorId="75158064" wp14:editId="54EB788F">
                   <wp:extent cx="949960" cy="949960"/>
                   <wp:effectExtent l="0" t="0" r="2540" b="2540"/>
-                  <wp:docPr id="77" name="Picture 77" descr="C:\Users\Valued Customer\Dropbox\Photos\Images for Site Download\3x3x3\ELL\full case\web size\10.png"/>
+                  <wp:docPr id="72" name="Picture 72" descr="C:\Users\Valued Customer\Dropbox\Photos\Images for Site Download\3x3x3\ELL\full case\web size\5.png"/>
                   <wp:cNvGraphicFramePr>
                     <a:graphicFrameLocks xmlns:a="http://schemas.openxmlformats.org/drawingml/2006/main" noChangeAspect="1"/>
                   </wp:cNvGraphicFramePr>
@@ -1220,7 +1271,7 @@
                     <a:graphicData uri="http://schemas.openxmlformats.org/drawingml/2006/picture">
                       <pic:pic xmlns:pic="http://schemas.openxmlformats.org/drawingml/2006/picture">
                         <pic:nvPicPr>
-                          <pic:cNvPr id="0" name="Picture 55" descr="C:\Users\Valued Customer\Dropbox\Photos\Images for Site Download\3x3x3\ELL\full case\web size\10.png"/>
+                          <pic:cNvPr id="0" name="Picture 50" descr="C:\Users\Valued Customer\Dropbox\Photos\Images for Site Download\3x3x3\ELL\full case\web size\5.png"/>
                           <pic:cNvPicPr>
                             <a:picLocks noChangeAspect="1" noChangeArrowheads="1"/>
                           </pic:cNvPicPr>
@@ -1288,28 +1339,7 @@
                 <w:sz w:val="19"/>
                 <w:szCs w:val="19"/>
               </w:rPr>
-              <w:t xml:space="preserve">y2 M' U' M2 U' </w:t>
-            </w:r>
-          </w:p>
-          <w:p>
-            <w:pPr>
-              <w:shd w:val="clear" w:color="auto" w:fill="FFFFFF"/>
-              <w:jc w:val="center"/>
-              <w:rPr>
-                <w:rFonts w:ascii="Verdana" w:eastAsia="Times New Roman" w:hAnsi="Verdana" w:cs="Helvetica"/>
-                <w:color w:val="222222"/>
-                <w:sz w:val="19"/>
-                <w:szCs w:val="19"/>
-              </w:rPr>
-            </w:pPr>
-            <w:r>
-              <w:rPr>
-                <w:rFonts w:ascii="Verdana" w:eastAsia="Times New Roman" w:hAnsi="Verdana" w:cs="Helvetica"/>
-                <w:color w:val="222222"/>
-                <w:sz w:val="19"/>
-                <w:szCs w:val="19"/>
-              </w:rPr>
-              <w:t>M U2 M' U' M'</w:t>
+              <w:t>M' U M U2 M' U M</w:t>
             </w:r>
           </w:p>
           <w:p>
@@ -1350,10 +1380,10 @@
                 <w:szCs w:val="20"/>
               </w:rPr>
               <w:drawing>
-                <wp:inline distT="0" distB="0" distL="0" distR="0" wp14:anchorId="583B6000" wp14:editId="78DEC2AD">
+                <wp:inline distT="0" distB="0" distL="0" distR="0" wp14:anchorId="687CE614" wp14:editId="1A938F32">
                   <wp:extent cx="949960" cy="949960"/>
                   <wp:effectExtent l="0" t="0" r="2540" b="2540"/>
-                  <wp:docPr id="78" name="Picture 78" descr="C:\Users\Valued Customer\Dropbox\Photos\Images for Site Download\3x3x3\ELL\full case\web size\11.png"/>
+                  <wp:docPr id="4" name="Picture 4" descr="C:\Users\Valued Customer\Dropbox\Photos\Images for Site Download\3x3x3\ELL\full case\web size\7.png"/>
                   <wp:cNvGraphicFramePr>
                     <a:graphicFrameLocks xmlns:a="http://schemas.openxmlformats.org/drawingml/2006/main" noChangeAspect="1"/>
                   </wp:cNvGraphicFramePr>
@@ -1361,7 +1391,7 @@
                     <a:graphicData uri="http://schemas.openxmlformats.org/drawingml/2006/picture">
                       <pic:pic xmlns:pic="http://schemas.openxmlformats.org/drawingml/2006/picture">
                         <pic:nvPicPr>
-                          <pic:cNvPr id="0" name="Picture 56" descr="C:\Users\Valued Customer\Dropbox\Photos\Images for Site Download\3x3x3\ELL\full case\web size\11.png"/>
+                          <pic:cNvPr id="0" name="Picture 52" descr="C:\Users\Valued Customer\Dropbox\Photos\Images for Site Download\3x3x3\ELL\full case\web size\7.png"/>
                           <pic:cNvPicPr>
                             <a:picLocks noChangeAspect="1" noChangeArrowheads="1"/>
                           </pic:cNvPicPr>
@@ -1429,32 +1459,12 @@
                 <w:sz w:val="19"/>
                 <w:szCs w:val="19"/>
               </w:rPr>
-              <w:t xml:space="preserve">M U M' U' M' U' </w:t>
-            </w:r>
-          </w:p>
-          <w:p>
-            <w:pPr>
-              <w:shd w:val="clear" w:color="auto" w:fill="FFFFFF"/>
-              <w:jc w:val="center"/>
-              <w:rPr>
-                <w:rFonts w:ascii="Verdana" w:eastAsia="Times New Roman" w:hAnsi="Verdana" w:cs="Helvetica"/>
-                <w:color w:val="222222"/>
-                <w:sz w:val="19"/>
-                <w:szCs w:val="19"/>
-              </w:rPr>
-            </w:pPr>
-            <w:r>
-              <w:rPr>
-                <w:rFonts w:ascii="Verdana" w:eastAsia="Times New Roman" w:hAnsi="Verdana" w:cs="Helvetica"/>
-                <w:color w:val="222222"/>
-                <w:sz w:val="19"/>
-                <w:szCs w:val="19"/>
-              </w:rPr>
-              <w:t>M' U M' U M U' M2</w:t>
-            </w:r>
-          </w:p>
-          <w:p>
-            <w:pPr>
+              <w:t>y2 r U R' U' M U R U' R'</w:t>
+            </w:r>
+          </w:p>
+          <w:p>
+            <w:pPr>
+              <w:shd w:val="clear" w:color="auto" w:fill="FFFFFF"/>
               <w:jc w:val="center"/>
               <w:rPr>
                 <w:rStyle w:val="Hyperlink"/>
@@ -1491,10 +1501,10 @@
                 <w:szCs w:val="20"/>
               </w:rPr>
               <w:drawing>
-                <wp:inline distT="0" distB="0" distL="0" distR="0" wp14:anchorId="14DF6F85" wp14:editId="5AC600C8">
+                <wp:inline distT="0" distB="0" distL="0" distR="0" wp14:anchorId="29E9234B" wp14:editId="6FFBBB93">
                   <wp:extent cx="949960" cy="949960"/>
                   <wp:effectExtent l="0" t="0" r="2540" b="2540"/>
-                  <wp:docPr id="79" name="Picture 79" descr="C:\Users\Valued Customer\Dropbox\Photos\Images for Site Download\3x3x3\ELL\full case\web size\12.png"/>
+                  <wp:docPr id="77" name="Picture 77" descr="C:\Users\Valued Customer\Dropbox\Photos\Images for Site Download\3x3x3\ELL\full case\web size\10.png"/>
                   <wp:cNvGraphicFramePr>
                     <a:graphicFrameLocks xmlns:a="http://schemas.openxmlformats.org/drawingml/2006/main" noChangeAspect="1"/>
                   </wp:cNvGraphicFramePr>
@@ -1502,7 +1512,7 @@
                     <a:graphicData uri="http://schemas.openxmlformats.org/drawingml/2006/picture">
                       <pic:pic xmlns:pic="http://schemas.openxmlformats.org/drawingml/2006/picture">
                         <pic:nvPicPr>
-                          <pic:cNvPr id="0" name="Picture 57" descr="C:\Users\Valued Customer\Dropbox\Photos\Images for Site Download\3x3x3\ELL\full case\web size\12.png"/>
+                          <pic:cNvPr id="0" name="Picture 55" descr="C:\Users\Valued Customer\Dropbox\Photos\Images for Site Download\3x3x3\ELL\full case\web size\10.png"/>
                           <pic:cNvPicPr>
                             <a:picLocks noChangeAspect="1" noChangeArrowheads="1"/>
                           </pic:cNvPicPr>
@@ -1570,28 +1580,28 @@
                 <w:sz w:val="19"/>
                 <w:szCs w:val="19"/>
               </w:rPr>
-              <w:t xml:space="preserve">y M U' M' U M' U </w:t>
-            </w:r>
-          </w:p>
-          <w:p>
-            <w:pPr>
-              <w:shd w:val="clear" w:color="auto" w:fill="FFFFFF"/>
-              <w:jc w:val="center"/>
-              <w:rPr>
-                <w:rFonts w:ascii="Verdana" w:eastAsia="Times New Roman" w:hAnsi="Verdana" w:cs="Helvetica"/>
-                <w:color w:val="222222"/>
-                <w:sz w:val="19"/>
-                <w:szCs w:val="19"/>
-              </w:rPr>
-            </w:pPr>
-            <w:r>
-              <w:rPr>
-                <w:rFonts w:ascii="Verdana" w:eastAsia="Times New Roman" w:hAnsi="Verdana" w:cs="Helvetica"/>
-                <w:color w:val="222222"/>
-                <w:sz w:val="19"/>
-                <w:szCs w:val="19"/>
-              </w:rPr>
-              <w:t>M' U' M' U' M U M2</w:t>
+              <w:t xml:space="preserve">y2 M' U' M2 U' </w:t>
+            </w:r>
+          </w:p>
+          <w:p>
+            <w:pPr>
+              <w:shd w:val="clear" w:color="auto" w:fill="FFFFFF"/>
+              <w:jc w:val="center"/>
+              <w:rPr>
+                <w:rFonts w:ascii="Verdana" w:eastAsia="Times New Roman" w:hAnsi="Verdana" w:cs="Helvetica"/>
+                <w:color w:val="222222"/>
+                <w:sz w:val="19"/>
+                <w:szCs w:val="19"/>
+              </w:rPr>
+            </w:pPr>
+            <w:r>
+              <w:rPr>
+                <w:rFonts w:ascii="Verdana" w:eastAsia="Times New Roman" w:hAnsi="Verdana" w:cs="Helvetica"/>
+                <w:color w:val="222222"/>
+                <w:sz w:val="19"/>
+                <w:szCs w:val="19"/>
+              </w:rPr>
+              <w:t>M U2 M' U' M'</w:t>
             </w:r>
           </w:p>
           <w:p>
@@ -1632,10 +1642,10 @@
                 <w:szCs w:val="20"/>
               </w:rPr>
               <w:drawing>
-                <wp:inline distT="0" distB="0" distL="0" distR="0" wp14:anchorId="7918CCB9" wp14:editId="4772CDC4">
-                  <wp:extent cx="949960" cy="949960"/>
-                  <wp:effectExtent l="0" t="0" r="2540" b="2540"/>
-                  <wp:docPr id="80" name="Picture 80" descr="C:\Users\Valued Customer\Dropbox\Photos\Images for Site Download\3x3x3\ELL\full case\web size\13.png"/>
+                <wp:inline distT="0" distB="0" distL="0" distR="0" wp14:anchorId="2757F39C" wp14:editId="74296F3A">
+                  <wp:extent cx="946150" cy="946150"/>
+                  <wp:effectExtent l="0" t="0" r="6350" b="6350"/>
+                  <wp:docPr id="5" name="Picture 5" descr="C:\Users\Valued Customer\Documents\GitHub\sa967st.github.io\images\ell\ell-A9.png"/>
                   <wp:cNvGraphicFramePr>
                     <a:graphicFrameLocks xmlns:a="http://schemas.openxmlformats.org/drawingml/2006/main" noChangeAspect="1"/>
                   </wp:cNvGraphicFramePr>
@@ -1643,7 +1653,7 @@
                     <a:graphicData uri="http://schemas.openxmlformats.org/drawingml/2006/picture">
                       <pic:pic xmlns:pic="http://schemas.openxmlformats.org/drawingml/2006/picture">
                         <pic:nvPicPr>
-                          <pic:cNvPr id="0" name="Picture 58" descr="C:\Users\Valued Customer\Dropbox\Photos\Images for Site Download\3x3x3\ELL\full case\web size\13.png"/>
+                          <pic:cNvPr id="0" name="Picture 1" descr="C:\Users\Valued Customer\Documents\GitHub\sa967st.github.io\images\ell\ell-A9.png"/>
                           <pic:cNvPicPr>
                             <a:picLocks noChangeAspect="1" noChangeArrowheads="1"/>
                           </pic:cNvPicPr>
@@ -1664,7 +1674,7 @@
                         <pic:spPr bwMode="auto">
                           <a:xfrm>
                             <a:off x="0" y="0"/>
-                            <a:ext cx="949960" cy="949960"/>
+                            <a:ext cx="946150" cy="946150"/>
                           </a:xfrm>
                           <a:prstGeom prst="rect">
                             <a:avLst/>
@@ -1711,11 +1721,33 @@
                 <w:sz w:val="19"/>
                 <w:szCs w:val="19"/>
               </w:rPr>
-              <w:t>y2 F R U R' U' F2 L' U' L U F</w:t>
-            </w:r>
-          </w:p>
-          <w:p>
-            <w:pPr>
+              <w:t xml:space="preserve">y M U' M' U M' U </w:t>
+            </w:r>
+          </w:p>
+          <w:p>
+            <w:pPr>
+              <w:shd w:val="clear" w:color="auto" w:fill="FFFFFF"/>
+              <w:jc w:val="center"/>
+              <w:rPr>
+                <w:rFonts w:ascii="Verdana" w:eastAsia="Times New Roman" w:hAnsi="Verdana" w:cs="Helvetica"/>
+                <w:color w:val="222222"/>
+                <w:sz w:val="19"/>
+                <w:szCs w:val="19"/>
+              </w:rPr>
+            </w:pPr>
+            <w:r>
+              <w:rPr>
+                <w:rFonts w:ascii="Verdana" w:eastAsia="Times New Roman" w:hAnsi="Verdana" w:cs="Helvetica"/>
+                <w:color w:val="222222"/>
+                <w:sz w:val="19"/>
+                <w:szCs w:val="19"/>
+              </w:rPr>
+              <w:t>M' U' M' U' M U M2</w:t>
+            </w:r>
+          </w:p>
+          <w:p>
+            <w:pPr>
+              <w:shd w:val="clear" w:color="auto" w:fill="FFFFFF"/>
               <w:jc w:val="center"/>
               <w:rPr>
                 <w:rStyle w:val="Hyperlink"/>
@@ -1752,10 +1784,10 @@
                 <w:szCs w:val="20"/>
               </w:rPr>
               <w:drawing>
-                <wp:inline distT="0" distB="0" distL="0" distR="0" wp14:anchorId="1A4CBC16" wp14:editId="0CD85057">
+                <wp:inline distT="0" distB="0" distL="0" distR="0" wp14:anchorId="749CEFD0" wp14:editId="43A9068F">
                   <wp:extent cx="949960" cy="949960"/>
                   <wp:effectExtent l="0" t="0" r="2540" b="2540"/>
-                  <wp:docPr id="81" name="Picture 81" descr="C:\Users\Valued Customer\Dropbox\Photos\Images for Site Download\3x3x3\ELL\full case\web size\14.png"/>
+                  <wp:docPr id="80" name="Picture 80" descr="C:\Users\Valued Customer\Dropbox\Photos\Images for Site Download\3x3x3\ELL\full case\web size\13.png"/>
                   <wp:cNvGraphicFramePr>
                     <a:graphicFrameLocks xmlns:a="http://schemas.openxmlformats.org/drawingml/2006/main" noChangeAspect="1"/>
                   </wp:cNvGraphicFramePr>
@@ -1763,7 +1795,7 @@
                     <a:graphicData uri="http://schemas.openxmlformats.org/drawingml/2006/picture">
                       <pic:pic xmlns:pic="http://schemas.openxmlformats.org/drawingml/2006/picture">
                         <pic:nvPicPr>
-                          <pic:cNvPr id="0" name="Picture 59" descr="C:\Users\Valued Customer\Dropbox\Photos\Images for Site Download\3x3x3\ELL\full case\web size\14.png"/>
+                          <pic:cNvPr id="0" name="Picture 58" descr="C:\Users\Valued Customer\Dropbox\Photos\Images for Site Download\3x3x3\ELL\full case\web size\13.png"/>
                           <pic:cNvPicPr>
                             <a:picLocks noChangeAspect="1" noChangeArrowheads="1"/>
                           </pic:cNvPicPr>
@@ -1831,11 +1863,12 @@
                 <w:sz w:val="19"/>
                 <w:szCs w:val="19"/>
               </w:rPr>
-              <w:t>M' U M U M' U2 M U' M' U' M</w:t>
-            </w:r>
-          </w:p>
-          <w:p>
-            <w:pPr>
+              <w:t>y2 F R U R' U' F2 L' U' L U F</w:t>
+            </w:r>
+          </w:p>
+          <w:p>
+            <w:pPr>
+              <w:shd w:val="clear" w:color="auto" w:fill="FFFFFF"/>
               <w:jc w:val="center"/>
               <w:rPr>
                 <w:rStyle w:val="Hyperlink"/>
@@ -1874,10 +1907,10 @@
                 <w:szCs w:val="20"/>
               </w:rPr>
               <w:drawing>
-                <wp:inline distT="0" distB="0" distL="0" distR="0" wp14:anchorId="618EE3DC" wp14:editId="41C848FC">
+                <wp:inline distT="0" distB="0" distL="0" distR="0" wp14:anchorId="4886411C" wp14:editId="617C9D2C">
                   <wp:extent cx="949960" cy="949960"/>
                   <wp:effectExtent l="0" t="0" r="2540" b="2540"/>
-                  <wp:docPr id="82" name="Picture 82" descr="C:\Users\Valued Customer\Dropbox\Photos\Images for Site Download\3x3x3\ELL\full case\web size\15.png"/>
+                  <wp:docPr id="81" name="Picture 81" descr="C:\Users\Valued Customer\Dropbox\Photos\Images for Site Download\3x3x3\ELL\full case\web size\14.png"/>
                   <wp:cNvGraphicFramePr>
                     <a:graphicFrameLocks xmlns:a="http://schemas.openxmlformats.org/drawingml/2006/main" noChangeAspect="1"/>
                   </wp:cNvGraphicFramePr>
@@ -1885,7 +1918,7 @@
                     <a:graphicData uri="http://schemas.openxmlformats.org/drawingml/2006/picture">
                       <pic:pic xmlns:pic="http://schemas.openxmlformats.org/drawingml/2006/picture">
                         <pic:nvPicPr>
-                          <pic:cNvPr id="0" name="Picture 60" descr="C:\Users\Valued Customer\Dropbox\Photos\Images for Site Download\3x3x3\ELL\full case\web size\15.png"/>
+                          <pic:cNvPr id="0" name="Picture 59" descr="C:\Users\Valued Customer\Dropbox\Photos\Images for Site Download\3x3x3\ELL\full case\web size\14.png"/>
                           <pic:cNvPicPr>
                             <a:picLocks noChangeAspect="1" noChangeArrowheads="1"/>
                           </pic:cNvPicPr>
@@ -1953,11 +1986,12 @@
                 <w:sz w:val="19"/>
                 <w:szCs w:val="19"/>
               </w:rPr>
-              <w:t>y M' U M U M' U M U M' U M</w:t>
-            </w:r>
-          </w:p>
-          <w:p>
-            <w:pPr>
+              <w:t>M' U M U M' U2 M U' M' U' M</w:t>
+            </w:r>
+          </w:p>
+          <w:p>
+            <w:pPr>
+              <w:shd w:val="clear" w:color="auto" w:fill="FFFFFF"/>
               <w:jc w:val="center"/>
               <w:rPr>
                 <w:rStyle w:val="Hyperlink"/>
@@ -1993,11 +2027,12 @@
                 <w:sz w:val="20"/>
                 <w:szCs w:val="20"/>
               </w:rPr>
+              <w:lastRenderedPageBreak/>
               <w:drawing>
-                <wp:inline distT="0" distB="0" distL="0" distR="0" wp14:anchorId="3BA4D220" wp14:editId="3D1DE2A7">
+                <wp:inline distT="0" distB="0" distL="0" distR="0" wp14:anchorId="04A67E33" wp14:editId="02441C82">
                   <wp:extent cx="949960" cy="949960"/>
                   <wp:effectExtent l="0" t="0" r="2540" b="2540"/>
-                  <wp:docPr id="83" name="Picture 83" descr="C:\Users\Valued Customer\Dropbox\Photos\Images for Site Download\3x3x3\ELL\full case\web size\16.png"/>
+                  <wp:docPr id="82" name="Picture 82" descr="C:\Users\Valued Customer\Dropbox\Photos\Images for Site Download\3x3x3\ELL\full case\web size\15.png"/>
                   <wp:cNvGraphicFramePr>
                     <a:graphicFrameLocks xmlns:a="http://schemas.openxmlformats.org/drawingml/2006/main" noChangeAspect="1"/>
                   </wp:cNvGraphicFramePr>
@@ -2005,7 +2040,7 @@
                     <a:graphicData uri="http://schemas.openxmlformats.org/drawingml/2006/picture">
                       <pic:pic xmlns:pic="http://schemas.openxmlformats.org/drawingml/2006/picture">
                         <pic:nvPicPr>
-                          <pic:cNvPr id="0" name="Picture 61" descr="C:\Users\Valued Customer\Dropbox\Photos\Images for Site Download\3x3x3\ELL\full case\web size\16.png"/>
+                          <pic:cNvPr id="0" name="Picture 60" descr="C:\Users\Valued Customer\Dropbox\Photos\Images for Site Download\3x3x3\ELL\full case\web size\15.png"/>
                           <pic:cNvPicPr>
                             <a:picLocks noChangeAspect="1" noChangeArrowheads="1"/>
                           </pic:cNvPicPr>
@@ -2073,28 +2108,7 @@
                 <w:sz w:val="19"/>
                 <w:szCs w:val="19"/>
               </w:rPr>
-              <w:t xml:space="preserve">y M2 U M U2 M' U </w:t>
-            </w:r>
-          </w:p>
-          <w:p>
-            <w:pPr>
-              <w:shd w:val="clear" w:color="auto" w:fill="FFFFFF"/>
-              <w:jc w:val="center"/>
-              <w:rPr>
-                <w:rFonts w:ascii="Verdana" w:eastAsia="Times New Roman" w:hAnsi="Verdana" w:cs="Helvetica"/>
-                <w:color w:val="222222"/>
-                <w:sz w:val="19"/>
-                <w:szCs w:val="19"/>
-              </w:rPr>
-            </w:pPr>
-            <w:r>
-              <w:rPr>
-                <w:rFonts w:ascii="Verdana" w:eastAsia="Times New Roman" w:hAnsi="Verdana" w:cs="Helvetica"/>
-                <w:color w:val="222222"/>
-                <w:sz w:val="19"/>
-                <w:szCs w:val="19"/>
-              </w:rPr>
-              <w:t>M' U M' U2 M U M'</w:t>
+              <w:t>y M' U M U M' U M U M' U M</w:t>
             </w:r>
           </w:p>
           <w:p>
@@ -2240,10 +2254,10 @@
                 <w:szCs w:val="20"/>
               </w:rPr>
               <w:drawing>
-                <wp:inline distT="0" distB="0" distL="0" distR="0" wp14:anchorId="3E8CF004" wp14:editId="3FE0B101">
+                <wp:inline distT="0" distB="0" distL="0" distR="0" wp14:anchorId="102388CC" wp14:editId="3E43C09E">
                   <wp:extent cx="949960" cy="949960"/>
                   <wp:effectExtent l="0" t="0" r="2540" b="2540"/>
-                  <wp:docPr id="84" name="Picture 84" descr="C:\Users\Valued Customer\Dropbox\Photos\Images for Site Download\3x3x3\ELL\full case\web size\17.png"/>
+                  <wp:docPr id="91" name="Picture 91" descr="C:\Users\Valued Customer\Dropbox\Photos\Images for Site Download\3x3x3\ELL\full case\web size\24.png"/>
                   <wp:cNvGraphicFramePr>
                     <a:graphicFrameLocks xmlns:a="http://schemas.openxmlformats.org/drawingml/2006/main" noChangeAspect="1"/>
                   </wp:cNvGraphicFramePr>
@@ -2251,7 +2265,7 @@
                     <a:graphicData uri="http://schemas.openxmlformats.org/drawingml/2006/picture">
                       <pic:pic xmlns:pic="http://schemas.openxmlformats.org/drawingml/2006/picture">
                         <pic:nvPicPr>
-                          <pic:cNvPr id="0" name="Picture 62" descr="C:\Users\Valued Customer\Dropbox\Photos\Images for Site Download\3x3x3\ELL\full case\web size\17.png"/>
+                          <pic:cNvPr id="0" name="Picture 69" descr="C:\Users\Valued Customer\Dropbox\Photos\Images for Site Download\3x3x3\ELL\full case\web size\24.png"/>
                           <pic:cNvPicPr>
                             <a:picLocks noChangeAspect="1" noChangeArrowheads="1"/>
                           </pic:cNvPicPr>
@@ -2319,7 +2333,28 @@
                 <w:sz w:val="19"/>
                 <w:szCs w:val="19"/>
               </w:rPr>
-              <w:t>R U R' U' M' U R U' r'</w:t>
+              <w:t xml:space="preserve">M' U M' U M' U M' </w:t>
+            </w:r>
+          </w:p>
+          <w:p>
+            <w:pPr>
+              <w:shd w:val="clear" w:color="auto" w:fill="FFFFFF"/>
+              <w:jc w:val="center"/>
+              <w:rPr>
+                <w:rFonts w:ascii="Verdana" w:eastAsia="Times New Roman" w:hAnsi="Verdana" w:cs="Helvetica"/>
+                <w:color w:val="222222"/>
+                <w:sz w:val="19"/>
+                <w:szCs w:val="19"/>
+              </w:rPr>
+            </w:pPr>
+            <w:r>
+              <w:rPr>
+                <w:rFonts w:ascii="Verdana" w:eastAsia="Times New Roman" w:hAnsi="Verdana" w:cs="Helvetica"/>
+                <w:color w:val="222222"/>
+                <w:sz w:val="19"/>
+                <w:szCs w:val="19"/>
+              </w:rPr>
+              <w:t>U' M' U M' U M' U M'</w:t>
             </w:r>
           </w:p>
           <w:p>
@@ -2360,10 +2395,10 @@
                 <w:szCs w:val="20"/>
               </w:rPr>
               <w:drawing>
-                <wp:inline distT="0" distB="0" distL="0" distR="0" wp14:anchorId="29F34E41" wp14:editId="760DD3C0">
+                <wp:inline distT="0" distB="0" distL="0" distR="0" wp14:anchorId="48414451" wp14:editId="0AE6A5E1">
                   <wp:extent cx="949960" cy="949960"/>
                   <wp:effectExtent l="0" t="0" r="2540" b="2540"/>
-                  <wp:docPr id="85" name="Picture 85" descr="C:\Users\Valued Customer\Dropbox\Photos\Images for Site Download\3x3x3\ELL\full case\web size\18.png"/>
+                  <wp:docPr id="84" name="Picture 84" descr="C:\Users\Valued Customer\Dropbox\Photos\Images for Site Download\3x3x3\ELL\full case\web size\17.png"/>
                   <wp:cNvGraphicFramePr>
                     <a:graphicFrameLocks xmlns:a="http://schemas.openxmlformats.org/drawingml/2006/main" noChangeAspect="1"/>
                   </wp:cNvGraphicFramePr>
@@ -2371,7 +2406,7 @@
                     <a:graphicData uri="http://schemas.openxmlformats.org/drawingml/2006/picture">
                       <pic:pic xmlns:pic="http://schemas.openxmlformats.org/drawingml/2006/picture">
                         <pic:nvPicPr>
-                          <pic:cNvPr id="0" name="Picture 63" descr="C:\Users\Valued Customer\Dropbox\Photos\Images for Site Download\3x3x3\ELL\full case\web size\18.png"/>
+                          <pic:cNvPr id="0" name="Picture 62" descr="C:\Users\Valued Customer\Dropbox\Photos\Images for Site Download\3x3x3\ELL\full case\web size\17.png"/>
                           <pic:cNvPicPr>
                             <a:picLocks noChangeAspect="1" noChangeArrowheads="1"/>
                           </pic:cNvPicPr>
@@ -2439,7 +2474,7 @@
                 <w:sz w:val="19"/>
                 <w:szCs w:val="19"/>
               </w:rPr>
-              <w:t>R' U' R U M U' R' U r</w:t>
+              <w:t>R U R' U' M' U R U' r'</w:t>
             </w:r>
           </w:p>
           <w:p>
@@ -2480,10 +2515,10 @@
                 <w:szCs w:val="20"/>
               </w:rPr>
               <w:drawing>
-                <wp:inline distT="0" distB="0" distL="0" distR="0" wp14:anchorId="0B81592D" wp14:editId="7C46C087">
+                <wp:inline distT="0" distB="0" distL="0" distR="0" wp14:anchorId="4D766308" wp14:editId="51C20FE2">
                   <wp:extent cx="949960" cy="949960"/>
                   <wp:effectExtent l="0" t="0" r="2540" b="2540"/>
-                  <wp:docPr id="86" name="Picture 86" descr="C:\Users\Valued Customer\Dropbox\Photos\Images for Site Download\3x3x3\ELL\full case\web size\19.png"/>
+                  <wp:docPr id="87" name="Picture 87" descr="C:\Users\Valued Customer\Dropbox\Photos\Images for Site Download\3x3x3\ELL\full case\web size\20.png"/>
                   <wp:cNvGraphicFramePr>
                     <a:graphicFrameLocks xmlns:a="http://schemas.openxmlformats.org/drawingml/2006/main" noChangeAspect="1"/>
                   </wp:cNvGraphicFramePr>
@@ -2491,7 +2526,7 @@
                     <a:graphicData uri="http://schemas.openxmlformats.org/drawingml/2006/picture">
                       <pic:pic xmlns:pic="http://schemas.openxmlformats.org/drawingml/2006/picture">
                         <pic:nvPicPr>
-                          <pic:cNvPr id="0" name="Picture 64" descr="C:\Users\Valued Customer\Dropbox\Photos\Images for Site Download\3x3x3\ELL\full case\web size\19.png"/>
+                          <pic:cNvPr id="0" name="Picture 65" descr="C:\Users\Valued Customer\Dropbox\Photos\Images for Site Download\3x3x3\ELL\full case\web size\20.png"/>
                           <pic:cNvPicPr>
                             <a:picLocks noChangeAspect="1" noChangeArrowheads="1"/>
                           </pic:cNvPicPr>
@@ -2559,32 +2594,33 @@
                 <w:sz w:val="19"/>
                 <w:szCs w:val="19"/>
               </w:rPr>
-              <w:t xml:space="preserve">M2 U M U' M' U' </w:t>
-            </w:r>
-          </w:p>
-          <w:p>
-            <w:pPr>
-              <w:shd w:val="clear" w:color="auto" w:fill="FFFFFF"/>
-              <w:jc w:val="center"/>
-              <w:rPr>
-                <w:rFonts w:ascii="Verdana" w:eastAsia="Times New Roman" w:hAnsi="Verdana" w:cs="Helvetica"/>
-                <w:color w:val="222222"/>
-                <w:sz w:val="19"/>
-                <w:szCs w:val="19"/>
-              </w:rPr>
-            </w:pPr>
-            <w:r>
-              <w:rPr>
-                <w:rFonts w:ascii="Verdana" w:eastAsia="Times New Roman" w:hAnsi="Verdana" w:cs="Helvetica"/>
-                <w:color w:val="222222"/>
-                <w:sz w:val="19"/>
-                <w:szCs w:val="19"/>
-              </w:rPr>
-              <w:t>M' U M' U M' U' M</w:t>
-            </w:r>
-          </w:p>
-          <w:p>
-            <w:pPr>
+              <w:t xml:space="preserve">M2 U' M U M' U </w:t>
+            </w:r>
+          </w:p>
+          <w:p>
+            <w:pPr>
+              <w:shd w:val="clear" w:color="auto" w:fill="FFFFFF"/>
+              <w:jc w:val="center"/>
+              <w:rPr>
+                <w:rFonts w:ascii="Verdana" w:eastAsia="Times New Roman" w:hAnsi="Verdana" w:cs="Helvetica"/>
+                <w:color w:val="222222"/>
+                <w:sz w:val="19"/>
+                <w:szCs w:val="19"/>
+              </w:rPr>
+            </w:pPr>
+            <w:r>
+              <w:rPr>
+                <w:rFonts w:ascii="Verdana" w:eastAsia="Times New Roman" w:hAnsi="Verdana" w:cs="Helvetica"/>
+                <w:color w:val="222222"/>
+                <w:sz w:val="19"/>
+                <w:szCs w:val="19"/>
+              </w:rPr>
+              <w:t>M' U' M' U' M' U M</w:t>
+            </w:r>
+          </w:p>
+          <w:p>
+            <w:pPr>
+              <w:shd w:val="clear" w:color="auto" w:fill="FFFFFF"/>
               <w:jc w:val="center"/>
               <w:rPr>
                 <w:rStyle w:val="Hyperlink"/>
@@ -2621,10 +2657,10 @@
                 <w:szCs w:val="20"/>
               </w:rPr>
               <w:drawing>
-                <wp:inline distT="0" distB="0" distL="0" distR="0" wp14:anchorId="4154E930" wp14:editId="7182B0E0">
+                <wp:inline distT="0" distB="0" distL="0" distR="0" wp14:anchorId="1CE8331C" wp14:editId="12FD8321">
                   <wp:extent cx="949960" cy="949960"/>
                   <wp:effectExtent l="0" t="0" r="2540" b="2540"/>
-                  <wp:docPr id="87" name="Picture 87" descr="C:\Users\Valued Customer\Dropbox\Photos\Images for Site Download\3x3x3\ELL\full case\web size\20.png"/>
+                  <wp:docPr id="85" name="Picture 85" descr="C:\Users\Valued Customer\Dropbox\Photos\Images for Site Download\3x3x3\ELL\full case\web size\18.png"/>
                   <wp:cNvGraphicFramePr>
                     <a:graphicFrameLocks xmlns:a="http://schemas.openxmlformats.org/drawingml/2006/main" noChangeAspect="1"/>
                   </wp:cNvGraphicFramePr>
@@ -2632,7 +2668,7 @@
                     <a:graphicData uri="http://schemas.openxmlformats.org/drawingml/2006/picture">
                       <pic:pic xmlns:pic="http://schemas.openxmlformats.org/drawingml/2006/picture">
                         <pic:nvPicPr>
-                          <pic:cNvPr id="0" name="Picture 65" descr="C:\Users\Valued Customer\Dropbox\Photos\Images for Site Download\3x3x3\ELL\full case\web size\20.png"/>
+                          <pic:cNvPr id="0" name="Picture 63" descr="C:\Users\Valued Customer\Dropbox\Photos\Images for Site Download\3x3x3\ELL\full case\web size\18.png"/>
                           <pic:cNvPicPr>
                             <a:picLocks noChangeAspect="1" noChangeArrowheads="1"/>
                           </pic:cNvPicPr>
@@ -2700,32 +2736,12 @@
                 <w:sz w:val="19"/>
                 <w:szCs w:val="19"/>
               </w:rPr>
-              <w:t xml:space="preserve">M2 U' M U M' U </w:t>
-            </w:r>
-          </w:p>
-          <w:p>
-            <w:pPr>
-              <w:shd w:val="clear" w:color="auto" w:fill="FFFFFF"/>
-              <w:jc w:val="center"/>
-              <w:rPr>
-                <w:rFonts w:ascii="Verdana" w:eastAsia="Times New Roman" w:hAnsi="Verdana" w:cs="Helvetica"/>
-                <w:color w:val="222222"/>
-                <w:sz w:val="19"/>
-                <w:szCs w:val="19"/>
-              </w:rPr>
-            </w:pPr>
-            <w:r>
-              <w:rPr>
-                <w:rFonts w:ascii="Verdana" w:eastAsia="Times New Roman" w:hAnsi="Verdana" w:cs="Helvetica"/>
-                <w:color w:val="222222"/>
-                <w:sz w:val="19"/>
-                <w:szCs w:val="19"/>
-              </w:rPr>
-              <w:t>M' U' M' U' M' U M</w:t>
-            </w:r>
-          </w:p>
-          <w:p>
-            <w:pPr>
+              <w:t>R' U' R U M U' R' U r</w:t>
+            </w:r>
+          </w:p>
+          <w:p>
+            <w:pPr>
+              <w:shd w:val="clear" w:color="auto" w:fill="FFFFFF"/>
               <w:jc w:val="center"/>
               <w:rPr>
                 <w:rStyle w:val="Hyperlink"/>
@@ -2762,10 +2778,10 @@
                 <w:szCs w:val="20"/>
               </w:rPr>
               <w:drawing>
-                <wp:inline distT="0" distB="0" distL="0" distR="0" wp14:anchorId="3DC8646E" wp14:editId="4BC1AEE5">
+                <wp:inline distT="0" distB="0" distL="0" distR="0" wp14:anchorId="229C472E" wp14:editId="60638068">
                   <wp:extent cx="949960" cy="949960"/>
                   <wp:effectExtent l="0" t="0" r="2540" b="2540"/>
-                  <wp:docPr id="88" name="Picture 88" descr="C:\Users\Valued Customer\Dropbox\Photos\Images for Site Download\3x3x3\ELL\full case\web size\21.png"/>
+                  <wp:docPr id="86" name="Picture 86" descr="C:\Users\Valued Customer\Dropbox\Photos\Images for Site Download\3x3x3\ELL\full case\web size\19.png"/>
                   <wp:cNvGraphicFramePr>
                     <a:graphicFrameLocks xmlns:a="http://schemas.openxmlformats.org/drawingml/2006/main" noChangeAspect="1"/>
                   </wp:cNvGraphicFramePr>
@@ -2773,7 +2789,7 @@
                     <a:graphicData uri="http://schemas.openxmlformats.org/drawingml/2006/picture">
                       <pic:pic xmlns:pic="http://schemas.openxmlformats.org/drawingml/2006/picture">
                         <pic:nvPicPr>
-                          <pic:cNvPr id="0" name="Picture 66" descr="C:\Users\Valued Customer\Dropbox\Photos\Images for Site Download\3x3x3\ELL\full case\web size\21.png"/>
+                          <pic:cNvPr id="0" name="Picture 64" descr="C:\Users\Valued Customer\Dropbox\Photos\Images for Site Download\3x3x3\ELL\full case\web size\19.png"/>
                           <pic:cNvPicPr>
                             <a:picLocks noChangeAspect="1" noChangeArrowheads="1"/>
                           </pic:cNvPicPr>
@@ -2841,11 +2857,33 @@
                 <w:sz w:val="19"/>
                 <w:szCs w:val="19"/>
               </w:rPr>
-              <w:t>M' U M U' M' U M U M' U2 M</w:t>
-            </w:r>
-          </w:p>
-          <w:p>
-            <w:pPr>
+              <w:t xml:space="preserve">M2 U M U' M' U' </w:t>
+            </w:r>
+          </w:p>
+          <w:p>
+            <w:pPr>
+              <w:shd w:val="clear" w:color="auto" w:fill="FFFFFF"/>
+              <w:jc w:val="center"/>
+              <w:rPr>
+                <w:rFonts w:ascii="Verdana" w:eastAsia="Times New Roman" w:hAnsi="Verdana" w:cs="Helvetica"/>
+                <w:color w:val="222222"/>
+                <w:sz w:val="19"/>
+                <w:szCs w:val="19"/>
+              </w:rPr>
+            </w:pPr>
+            <w:r>
+              <w:rPr>
+                <w:rFonts w:ascii="Verdana" w:eastAsia="Times New Roman" w:hAnsi="Verdana" w:cs="Helvetica"/>
+                <w:color w:val="222222"/>
+                <w:sz w:val="19"/>
+                <w:szCs w:val="19"/>
+              </w:rPr>
+              <w:t>M' U M' U M' U' M</w:t>
+            </w:r>
+          </w:p>
+          <w:p>
+            <w:pPr>
+              <w:shd w:val="clear" w:color="auto" w:fill="FFFFFF"/>
               <w:jc w:val="center"/>
               <w:rPr>
                 <w:rStyle w:val="Hyperlink"/>
@@ -2884,7 +2922,7 @@
                 <w:szCs w:val="20"/>
               </w:rPr>
               <w:drawing>
-                <wp:inline distT="0" distB="0" distL="0" distR="0" wp14:anchorId="605F6659" wp14:editId="46E65865">
+                <wp:inline distT="0" distB="0" distL="0" distR="0" wp14:anchorId="24BBEC60" wp14:editId="5867DF9D">
                   <wp:extent cx="949960" cy="949960"/>
                   <wp:effectExtent l="0" t="0" r="2540" b="2540"/>
                   <wp:docPr id="1" name="Picture 1" descr="C:\Users\Valued Customer\Dropbox\Photos\Images for Site Download\3x3x3\ELL\full case\web size\22.png"/>
@@ -3025,10 +3063,10 @@
                 <w:szCs w:val="20"/>
               </w:rPr>
               <w:drawing>
-                <wp:inline distT="0" distB="0" distL="0" distR="0" wp14:anchorId="0DDA0265" wp14:editId="7F9A9F26">
+                <wp:inline distT="0" distB="0" distL="0" distR="0" wp14:anchorId="23FA617A" wp14:editId="577A5E2F">
                   <wp:extent cx="949960" cy="949960"/>
                   <wp:effectExtent l="0" t="0" r="2540" b="2540"/>
-                  <wp:docPr id="2" name="Picture 2" descr="C:\Users\Valued Customer\Dropbox\Photos\Images for Site Download\3x3x3\ELL\full case\web size\23.png"/>
+                  <wp:docPr id="88" name="Picture 88" descr="C:\Users\Valued Customer\Dropbox\Photos\Images for Site Download\3x3x3\ELL\full case\web size\21.png"/>
                   <wp:cNvGraphicFramePr>
                     <a:graphicFrameLocks xmlns:a="http://schemas.openxmlformats.org/drawingml/2006/main" noChangeAspect="1"/>
                   </wp:cNvGraphicFramePr>
@@ -3036,7 +3074,7 @@
                     <a:graphicData uri="http://schemas.openxmlformats.org/drawingml/2006/picture">
                       <pic:pic xmlns:pic="http://schemas.openxmlformats.org/drawingml/2006/picture">
                         <pic:nvPicPr>
-                          <pic:cNvPr id="0" name="Picture 68" descr="C:\Users\Valued Customer\Dropbox\Photos\Images for Site Download\3x3x3\ELL\full case\web size\23.png"/>
+                          <pic:cNvPr id="0" name="Picture 66" descr="C:\Users\Valued Customer\Dropbox\Photos\Images for Site Download\3x3x3\ELL\full case\web size\21.png"/>
                           <pic:cNvPicPr>
                             <a:picLocks noChangeAspect="1" noChangeArrowheads="1"/>
                           </pic:cNvPicPr>
@@ -3104,32 +3142,12 @@
                 <w:sz w:val="19"/>
                 <w:szCs w:val="19"/>
               </w:rPr>
-              <w:t xml:space="preserve">M' U M2 U2 M' U </w:t>
-            </w:r>
-          </w:p>
-          <w:p>
-            <w:pPr>
-              <w:shd w:val="clear" w:color="auto" w:fill="FFFFFF"/>
-              <w:jc w:val="center"/>
-              <w:rPr>
-                <w:rFonts w:ascii="Verdana" w:eastAsia="Times New Roman" w:hAnsi="Verdana" w:cs="Helvetica"/>
-                <w:color w:val="222222"/>
-                <w:sz w:val="19"/>
-                <w:szCs w:val="19"/>
-              </w:rPr>
-            </w:pPr>
-            <w:r>
-              <w:rPr>
-                <w:rFonts w:ascii="Verdana" w:eastAsia="Times New Roman" w:hAnsi="Verdana" w:cs="Helvetica"/>
-                <w:color w:val="222222"/>
-                <w:sz w:val="19"/>
-                <w:szCs w:val="19"/>
-              </w:rPr>
-              <w:t>M' U2 M' U' M U' M</w:t>
-            </w:r>
-          </w:p>
-          <w:p>
-            <w:pPr>
+              <w:t>M' U M U' M' U M U M' U2 M</w:t>
+            </w:r>
+          </w:p>
+          <w:p>
+            <w:pPr>
+              <w:shd w:val="clear" w:color="auto" w:fill="FFFFFF"/>
               <w:jc w:val="center"/>
               <w:rPr>
                 <w:rStyle w:val="Hyperlink"/>
@@ -3166,10 +3184,10 @@
                 <w:szCs w:val="20"/>
               </w:rPr>
               <w:drawing>
-                <wp:inline distT="0" distB="0" distL="0" distR="0" wp14:anchorId="69D8796D" wp14:editId="30B737EB">
+                <wp:inline distT="0" distB="0" distL="0" distR="0" wp14:anchorId="0C7C1B40" wp14:editId="102E287D">
                   <wp:extent cx="949960" cy="949960"/>
                   <wp:effectExtent l="0" t="0" r="2540" b="2540"/>
-                  <wp:docPr id="91" name="Picture 91" descr="C:\Users\Valued Customer\Dropbox\Photos\Images for Site Download\3x3x3\ELL\full case\web size\24.png"/>
+                  <wp:docPr id="2" name="Picture 2" descr="C:\Users\Valued Customer\Dropbox\Photos\Images for Site Download\3x3x3\ELL\full case\web size\23.png"/>
                   <wp:cNvGraphicFramePr>
                     <a:graphicFrameLocks xmlns:a="http://schemas.openxmlformats.org/drawingml/2006/main" noChangeAspect="1"/>
                   </wp:cNvGraphicFramePr>
@@ -3177,7 +3195,7 @@
                     <a:graphicData uri="http://schemas.openxmlformats.org/drawingml/2006/picture">
                       <pic:pic xmlns:pic="http://schemas.openxmlformats.org/drawingml/2006/picture">
                         <pic:nvPicPr>
-                          <pic:cNvPr id="0" name="Picture 69" descr="C:\Users\Valued Customer\Dropbox\Photos\Images for Site Download\3x3x3\ELL\full case\web size\24.png"/>
+                          <pic:cNvPr id="0" name="Picture 68" descr="C:\Users\Valued Customer\Dropbox\Photos\Images for Site Download\3x3x3\ELL\full case\web size\23.png"/>
                           <pic:cNvPicPr>
                             <a:picLocks noChangeAspect="1" noChangeArrowheads="1"/>
                           </pic:cNvPicPr>
@@ -3245,32 +3263,33 @@
                 <w:sz w:val="19"/>
                 <w:szCs w:val="19"/>
               </w:rPr>
-              <w:t xml:space="preserve">M' U M' U M' U M' </w:t>
-            </w:r>
-          </w:p>
-          <w:p>
-            <w:pPr>
-              <w:shd w:val="clear" w:color="auto" w:fill="FFFFFF"/>
-              <w:jc w:val="center"/>
-              <w:rPr>
-                <w:rFonts w:ascii="Verdana" w:eastAsia="Times New Roman" w:hAnsi="Verdana" w:cs="Helvetica"/>
-                <w:color w:val="222222"/>
-                <w:sz w:val="19"/>
-                <w:szCs w:val="19"/>
-              </w:rPr>
-            </w:pPr>
-            <w:r>
-              <w:rPr>
-                <w:rFonts w:ascii="Verdana" w:eastAsia="Times New Roman" w:hAnsi="Verdana" w:cs="Helvetica"/>
-                <w:color w:val="222222"/>
-                <w:sz w:val="19"/>
-                <w:szCs w:val="19"/>
-              </w:rPr>
-              <w:t>U' M' U M' U M' U M'</w:t>
-            </w:r>
-          </w:p>
-          <w:p>
-            <w:pPr>
+              <w:t xml:space="preserve">M' U M2 U2 M' U </w:t>
+            </w:r>
+          </w:p>
+          <w:p>
+            <w:pPr>
+              <w:shd w:val="clear" w:color="auto" w:fill="FFFFFF"/>
+              <w:jc w:val="center"/>
+              <w:rPr>
+                <w:rFonts w:ascii="Verdana" w:eastAsia="Times New Roman" w:hAnsi="Verdana" w:cs="Helvetica"/>
+                <w:color w:val="222222"/>
+                <w:sz w:val="19"/>
+                <w:szCs w:val="19"/>
+              </w:rPr>
+            </w:pPr>
+            <w:r>
+              <w:rPr>
+                <w:rFonts w:ascii="Verdana" w:eastAsia="Times New Roman" w:hAnsi="Verdana" w:cs="Helvetica"/>
+                <w:color w:val="222222"/>
+                <w:sz w:val="19"/>
+                <w:szCs w:val="19"/>
+              </w:rPr>
+              <w:t>M' U2 M' U' M U' M</w:t>
+            </w:r>
+          </w:p>
+          <w:p>
+            <w:pPr>
+              <w:shd w:val="clear" w:color="auto" w:fill="FFFFFF"/>
               <w:jc w:val="center"/>
               <w:rPr>
                 <w:rStyle w:val="Hyperlink"/>
@@ -3289,6 +3308,7 @@
           </w:tcPr>
           <w:p>
             <w:pPr>
+              <w:shd w:val="clear" w:color="auto" w:fill="FFFFFF"/>
               <w:jc w:val="center"/>
               <w:rPr>
                 <w:rStyle w:val="Hyperlink"/>
@@ -3346,7 +3366,7 @@
                 <w:szCs w:val="20"/>
               </w:rPr>
               <w:drawing>
-                <wp:inline distT="0" distB="0" distL="0" distR="0" wp14:anchorId="7FE90CBB" wp14:editId="2A9A6463">
+                <wp:inline distT="0" distB="0" distL="0" distR="0" wp14:anchorId="6DE6FFDD" wp14:editId="51F2B99F">
                   <wp:extent cx="949960" cy="949960"/>
                   <wp:effectExtent l="0" t="0" r="2540" b="2540"/>
                   <wp:docPr id="96" name="Picture 96" descr="C:\Users\Valued Customer\Dropbox\Photos\Images for Site Download\3x3x3\ELL\full case\web size\29.png"/>
@@ -3487,10 +3507,10 @@
                 <w:szCs w:val="20"/>
               </w:rPr>
               <w:drawing>
-                <wp:inline distT="0" distB="0" distL="0" distR="0" wp14:anchorId="0009E696" wp14:editId="16DFB9F3">
+                <wp:inline distT="0" distB="0" distL="0" distR="0" wp14:anchorId="67C7D7CF" wp14:editId="78AF123D">
                   <wp:extent cx="949960" cy="949960"/>
                   <wp:effectExtent l="0" t="0" r="2540" b="2540"/>
-                  <wp:docPr id="95" name="Picture 95" descr="C:\Users\Valued Customer\Dropbox\Photos\Images for Site Download\3x3x3\ELL\full case\web size\28.png"/>
+                  <wp:docPr id="93" name="Picture 93" descr="C:\Users\Valued Customer\Dropbox\Photos\Images for Site Download\3x3x3\ELL\full case\web size\26.png"/>
                   <wp:cNvGraphicFramePr>
                     <a:graphicFrameLocks xmlns:a="http://schemas.openxmlformats.org/drawingml/2006/main" noChangeAspect="1"/>
                   </wp:cNvGraphicFramePr>
@@ -3498,7 +3518,7 @@
                     <a:graphicData uri="http://schemas.openxmlformats.org/drawingml/2006/picture">
                       <pic:pic xmlns:pic="http://schemas.openxmlformats.org/drawingml/2006/picture">
                         <pic:nvPicPr>
-                          <pic:cNvPr id="0" name="Picture 73" descr="C:\Users\Valued Customer\Dropbox\Photos\Images for Site Download\3x3x3\ELL\full case\web size\28.png"/>
+                          <pic:cNvPr id="0" name="Picture 71" descr="C:\Users\Valued Customer\Dropbox\Photos\Images for Site Download\3x3x3\ELL\full case\web size\26.png"/>
                           <pic:cNvPicPr>
                             <a:picLocks noChangeAspect="1" noChangeArrowheads="1"/>
                           </pic:cNvPicPr>
@@ -3566,28 +3586,28 @@
                 <w:sz w:val="19"/>
                 <w:szCs w:val="19"/>
               </w:rPr>
-              <w:t>M' U M U M' U2 M'</w:t>
-            </w:r>
-          </w:p>
-          <w:p>
-            <w:pPr>
-              <w:shd w:val="clear" w:color="auto" w:fill="FFFFFF"/>
-              <w:jc w:val="center"/>
-              <w:rPr>
-                <w:rFonts w:ascii="Verdana" w:eastAsia="Times New Roman" w:hAnsi="Verdana" w:cs="Helvetica"/>
-                <w:color w:val="222222"/>
-                <w:sz w:val="19"/>
-                <w:szCs w:val="19"/>
-              </w:rPr>
-            </w:pPr>
-            <w:r>
-              <w:rPr>
-                <w:rFonts w:ascii="Verdana" w:eastAsia="Times New Roman" w:hAnsi="Verdana" w:cs="Helvetica"/>
-                <w:color w:val="222222"/>
-                <w:sz w:val="19"/>
-                <w:szCs w:val="19"/>
-              </w:rPr>
-              <w:t xml:space="preserve"> U M' U M U M' U M'</w:t>
+              <w:t xml:space="preserve">M' U M U2 M' U </w:t>
+            </w:r>
+          </w:p>
+          <w:p>
+            <w:pPr>
+              <w:shd w:val="clear" w:color="auto" w:fill="FFFFFF"/>
+              <w:jc w:val="center"/>
+              <w:rPr>
+                <w:rFonts w:ascii="Verdana" w:eastAsia="Times New Roman" w:hAnsi="Verdana" w:cs="Helvetica"/>
+                <w:color w:val="222222"/>
+                <w:sz w:val="19"/>
+                <w:szCs w:val="19"/>
+              </w:rPr>
+            </w:pPr>
+            <w:r>
+              <w:rPr>
+                <w:rFonts w:ascii="Verdana" w:eastAsia="Times New Roman" w:hAnsi="Verdana" w:cs="Helvetica"/>
+                <w:color w:val="222222"/>
+                <w:sz w:val="19"/>
+                <w:szCs w:val="19"/>
+              </w:rPr>
+              <w:t>M2 U' M' U2 M U' M'</w:t>
             </w:r>
           </w:p>
           <w:p>
@@ -3628,10 +3648,10 @@
                 <w:szCs w:val="20"/>
               </w:rPr>
               <w:drawing>
-                <wp:inline distT="0" distB="0" distL="0" distR="0" wp14:anchorId="1FED4E43" wp14:editId="6DE01D33">
+                <wp:inline distT="0" distB="0" distL="0" distR="0" wp14:anchorId="6F5B9988" wp14:editId="281DDB7C">
                   <wp:extent cx="949960" cy="949960"/>
                   <wp:effectExtent l="0" t="0" r="2540" b="2540"/>
-                  <wp:docPr id="94" name="Picture 94" descr="C:\Users\Valued Customer\Dropbox\Photos\Images for Site Download\3x3x3\ELL\full case\web size\27.png"/>
+                  <wp:docPr id="92" name="Picture 92" descr="C:\Users\Valued Customer\Dropbox\Photos\Images for Site Download\3x3x3\ELL\full case\web size\25.png"/>
                   <wp:cNvGraphicFramePr>
                     <a:graphicFrameLocks xmlns:a="http://schemas.openxmlformats.org/drawingml/2006/main" noChangeAspect="1"/>
                   </wp:cNvGraphicFramePr>
@@ -3639,7 +3659,7 @@
                     <a:graphicData uri="http://schemas.openxmlformats.org/drawingml/2006/picture">
                       <pic:pic xmlns:pic="http://schemas.openxmlformats.org/drawingml/2006/picture">
                         <pic:nvPicPr>
-                          <pic:cNvPr id="0" name="Picture 72" descr="C:\Users\Valued Customer\Dropbox\Photos\Images for Site Download\3x3x3\ELL\full case\web size\27.png"/>
+                          <pic:cNvPr id="0" name="Picture 70" descr="C:\Users\Valued Customer\Dropbox\Photos\Images for Site Download\3x3x3\ELL\full case\web size\25.png"/>
                           <pic:cNvPicPr>
                             <a:picLocks noChangeAspect="1" noChangeArrowheads="1"/>
                           </pic:cNvPicPr>
@@ -3707,28 +3727,7 @@
                 <w:sz w:val="19"/>
                 <w:szCs w:val="19"/>
               </w:rPr>
-              <w:t xml:space="preserve">M' U' M U' M' U2 M' </w:t>
-            </w:r>
-          </w:p>
-          <w:p>
-            <w:pPr>
-              <w:shd w:val="clear" w:color="auto" w:fill="FFFFFF"/>
-              <w:jc w:val="center"/>
-              <w:rPr>
-                <w:rFonts w:ascii="Verdana" w:eastAsia="Times New Roman" w:hAnsi="Verdana" w:cs="Helvetica"/>
-                <w:color w:val="222222"/>
-                <w:sz w:val="19"/>
-                <w:szCs w:val="19"/>
-              </w:rPr>
-            </w:pPr>
-            <w:r>
-              <w:rPr>
-                <w:rFonts w:ascii="Verdana" w:eastAsia="Times New Roman" w:hAnsi="Verdana" w:cs="Helvetica"/>
-                <w:color w:val="222222"/>
-                <w:sz w:val="19"/>
-                <w:szCs w:val="19"/>
-              </w:rPr>
-              <w:t>U' M' U' M U' M' U' M'</w:t>
+              <w:t>r U R' U' M2 U R U' R' U' M'</w:t>
             </w:r>
           </w:p>
           <w:p>
@@ -3769,10 +3768,10 @@
                 <w:szCs w:val="20"/>
               </w:rPr>
               <w:drawing>
-                <wp:inline distT="0" distB="0" distL="0" distR="0" wp14:anchorId="49CD1261" wp14:editId="5B46FFF5">
+                <wp:inline distT="0" distB="0" distL="0" distR="0" wp14:anchorId="1C79FF3D" wp14:editId="0F417CD0">
                   <wp:extent cx="949960" cy="949960"/>
                   <wp:effectExtent l="0" t="0" r="2540" b="2540"/>
-                  <wp:docPr id="93" name="Picture 93" descr="C:\Users\Valued Customer\Dropbox\Photos\Images for Site Download\3x3x3\ELL\full case\web size\26.png"/>
+                  <wp:docPr id="94" name="Picture 94" descr="C:\Users\Valued Customer\Dropbox\Photos\Images for Site Download\3x3x3\ELL\full case\web size\27.png"/>
                   <wp:cNvGraphicFramePr>
                     <a:graphicFrameLocks xmlns:a="http://schemas.openxmlformats.org/drawingml/2006/main" noChangeAspect="1"/>
                   </wp:cNvGraphicFramePr>
@@ -3780,7 +3779,7 @@
                     <a:graphicData uri="http://schemas.openxmlformats.org/drawingml/2006/picture">
                       <pic:pic xmlns:pic="http://schemas.openxmlformats.org/drawingml/2006/picture">
                         <pic:nvPicPr>
-                          <pic:cNvPr id="0" name="Picture 71" descr="C:\Users\Valued Customer\Dropbox\Photos\Images for Site Download\3x3x3\ELL\full case\web size\26.png"/>
+                          <pic:cNvPr id="0" name="Picture 72" descr="C:\Users\Valued Customer\Dropbox\Photos\Images for Site Download\3x3x3\ELL\full case\web size\27.png"/>
                           <pic:cNvPicPr>
                             <a:picLocks noChangeAspect="1" noChangeArrowheads="1"/>
                           </pic:cNvPicPr>
@@ -3848,28 +3847,28 @@
                 <w:sz w:val="19"/>
                 <w:szCs w:val="19"/>
               </w:rPr>
-              <w:t xml:space="preserve">M' U M U2 M' U </w:t>
-            </w:r>
-          </w:p>
-          <w:p>
-            <w:pPr>
-              <w:shd w:val="clear" w:color="auto" w:fill="FFFFFF"/>
-              <w:jc w:val="center"/>
-              <w:rPr>
-                <w:rFonts w:ascii="Verdana" w:eastAsia="Times New Roman" w:hAnsi="Verdana" w:cs="Helvetica"/>
-                <w:color w:val="222222"/>
-                <w:sz w:val="19"/>
-                <w:szCs w:val="19"/>
-              </w:rPr>
-            </w:pPr>
-            <w:r>
-              <w:rPr>
-                <w:rFonts w:ascii="Verdana" w:eastAsia="Times New Roman" w:hAnsi="Verdana" w:cs="Helvetica"/>
-                <w:color w:val="222222"/>
-                <w:sz w:val="19"/>
-                <w:szCs w:val="19"/>
-              </w:rPr>
-              <w:t>M2 U' M' U2 M U' M'</w:t>
+              <w:t xml:space="preserve">M' U' M U' M' U2 M' </w:t>
+            </w:r>
+          </w:p>
+          <w:p>
+            <w:pPr>
+              <w:shd w:val="clear" w:color="auto" w:fill="FFFFFF"/>
+              <w:jc w:val="center"/>
+              <w:rPr>
+                <w:rFonts w:ascii="Verdana" w:eastAsia="Times New Roman" w:hAnsi="Verdana" w:cs="Helvetica"/>
+                <w:color w:val="222222"/>
+                <w:sz w:val="19"/>
+                <w:szCs w:val="19"/>
+              </w:rPr>
+            </w:pPr>
+            <w:r>
+              <w:rPr>
+                <w:rFonts w:ascii="Verdana" w:eastAsia="Times New Roman" w:hAnsi="Verdana" w:cs="Helvetica"/>
+                <w:color w:val="222222"/>
+                <w:sz w:val="19"/>
+                <w:szCs w:val="19"/>
+              </w:rPr>
+              <w:t>U' M' U' M U' M' U' M'</w:t>
             </w:r>
           </w:p>
           <w:p>
@@ -3910,10 +3909,10 @@
                 <w:szCs w:val="20"/>
               </w:rPr>
               <w:drawing>
-                <wp:inline distT="0" distB="0" distL="0" distR="0" wp14:anchorId="4DD64959" wp14:editId="30C8B206">
+                <wp:inline distT="0" distB="0" distL="0" distR="0" wp14:anchorId="5E5DED22" wp14:editId="545F2CAF">
                   <wp:extent cx="949960" cy="949960"/>
                   <wp:effectExtent l="0" t="0" r="2540" b="2540"/>
-                  <wp:docPr id="92" name="Picture 92" descr="C:\Users\Valued Customer\Dropbox\Photos\Images for Site Download\3x3x3\ELL\full case\web size\25.png"/>
+                  <wp:docPr id="95" name="Picture 95" descr="C:\Users\Valued Customer\Dropbox\Photos\Images for Site Download\3x3x3\ELL\full case\web size\28.png"/>
                   <wp:cNvGraphicFramePr>
                     <a:graphicFrameLocks xmlns:a="http://schemas.openxmlformats.org/drawingml/2006/main" noChangeAspect="1"/>
                   </wp:cNvGraphicFramePr>
@@ -3921,7 +3920,7 @@
                     <a:graphicData uri="http://schemas.openxmlformats.org/drawingml/2006/picture">
                       <pic:pic xmlns:pic="http://schemas.openxmlformats.org/drawingml/2006/picture">
                         <pic:nvPicPr>
-                          <pic:cNvPr id="0" name="Picture 70" descr="C:\Users\Valued Customer\Dropbox\Photos\Images for Site Download\3x3x3\ELL\full case\web size\25.png"/>
+                          <pic:cNvPr id="0" name="Picture 73" descr="C:\Users\Valued Customer\Dropbox\Photos\Images for Site Download\3x3x3\ELL\full case\web size\28.png"/>
                           <pic:cNvPicPr>
                             <a:picLocks noChangeAspect="1" noChangeArrowheads="1"/>
                           </pic:cNvPicPr>
@@ -3989,11 +3988,33 @@
                 <w:sz w:val="19"/>
                 <w:szCs w:val="19"/>
               </w:rPr>
-              <w:t>r U R' U' M2 U R U' R' U' M'</w:t>
-            </w:r>
-          </w:p>
-          <w:p>
-            <w:pPr>
+              <w:t>M' U M U M' U2 M'</w:t>
+            </w:r>
+          </w:p>
+          <w:p>
+            <w:pPr>
+              <w:shd w:val="clear" w:color="auto" w:fill="FFFFFF"/>
+              <w:jc w:val="center"/>
+              <w:rPr>
+                <w:rFonts w:ascii="Verdana" w:eastAsia="Times New Roman" w:hAnsi="Verdana" w:cs="Helvetica"/>
+                <w:color w:val="222222"/>
+                <w:sz w:val="19"/>
+                <w:szCs w:val="19"/>
+              </w:rPr>
+            </w:pPr>
+            <w:r>
+              <w:rPr>
+                <w:rFonts w:ascii="Verdana" w:eastAsia="Times New Roman" w:hAnsi="Verdana" w:cs="Helvetica"/>
+                <w:color w:val="222222"/>
+                <w:sz w:val="19"/>
+                <w:szCs w:val="19"/>
+              </w:rPr>
+              <w:t xml:space="preserve"> U M' U M U M' U M'</w:t>
+            </w:r>
+          </w:p>
+          <w:p>
+            <w:pPr>
+              <w:shd w:val="clear" w:color="auto" w:fill="FFFFFF"/>
               <w:jc w:val="center"/>
               <w:rPr>
                 <w:rStyle w:val="Hyperlink"/>
@@ -4023,8 +4044,6 @@
           <w:rFonts w:ascii="Verdana" w:hAnsi="Verdana" w:cs="Helvetica"/>
         </w:rPr>
       </w:pPr>
-      <w:bookmarkStart w:id="0" w:name="_GoBack"/>
-      <w:bookmarkEnd w:id="0"/>
     </w:p>
     <w:p>
       <w:pPr>
@@ -4032,6 +4051,8 @@
           <w:rFonts w:ascii="Verdana" w:hAnsi="Verdana" w:cs="Helvetica"/>
         </w:rPr>
       </w:pPr>
+      <w:bookmarkStart w:id="0" w:name="_GoBack"/>
+      <w:bookmarkEnd w:id="0"/>
     </w:p>
     <w:sectPr>
       <w:pgSz w:w="15840" w:h="12240" w:orient="landscape"/>
@@ -5058,7 +5079,7 @@
 </file>
 
 <file path=customXml/itemProps1.xml><?xml version="1.0" encoding="utf-8"?>
-<ds:datastoreItem xmlns:ds="http://schemas.openxmlformats.org/officeDocument/2006/customXml" ds:itemID="{29013A16-D040-463E-AAE0-9328380E784B}">
+<ds:datastoreItem xmlns:ds="http://schemas.openxmlformats.org/officeDocument/2006/customXml" ds:itemID="{7598B278-2B8D-4343-96BC-339D3FD918CB}">
   <ds:schemaRefs>
     <ds:schemaRef ds:uri="http://schemas.openxmlformats.org/officeDocument/2006/bibliography"/>
   </ds:schemaRefs>

</xml_diff>